<commit_message>
Ajustes finais e outros arquivos
</commit_message>
<xml_diff>
--- a/Documentação Projeto Individual SpTech 1ADSB - Batman.docx
+++ b/Documentação Projeto Individual SpTech 1ADSB - Batman.docx
@@ -513,7 +513,7 @@
         </w:rPr>
         <w:lastRenderedPageBreak/>
         <w:drawing>
-          <wp:inline distT="0" distB="0" distL="0" distR="0" wp14:anchorId="6AC8CD34" wp14:editId="054E1B14">
+          <wp:inline distT="0" distB="0" distL="0" distR="0" wp14:anchorId="6AC8CD34" wp14:editId="5B1BD039">
             <wp:extent cx="4304887" cy="2152444"/>
             <wp:effectExtent l="114300" t="114300" r="133985" b="153035"/>
             <wp:docPr id="268091254" name="Imagem 6" descr="DC Can't Keep Straight How Old Bruce Wayne Was When His Parents Died"/>
@@ -737,7 +737,7 @@
         </w:rPr>
         <w:lastRenderedPageBreak/>
         <w:drawing>
-          <wp:inline distT="0" distB="0" distL="0" distR="0" wp14:anchorId="47F77417" wp14:editId="7F2338FC">
+          <wp:inline distT="0" distB="0" distL="0" distR="0" wp14:anchorId="47F77417" wp14:editId="48CC27B3">
             <wp:extent cx="4016236" cy="2103518"/>
             <wp:effectExtent l="152400" t="114300" r="156210" b="144780"/>
             <wp:docPr id="96286033" name="Imagem 7" descr="Opinião | Por que 'Batman 2' PRECISA do Robin? - CinePOP"/>
@@ -947,7 +947,7 @@
           <w:noProof/>
         </w:rPr>
         <w:drawing>
-          <wp:inline distT="0" distB="0" distL="0" distR="0" wp14:anchorId="46877314" wp14:editId="4854FAB8">
+          <wp:inline distT="0" distB="0" distL="0" distR="0" wp14:anchorId="46877314" wp14:editId="26CE0615">
             <wp:extent cx="4492256" cy="2246128"/>
             <wp:effectExtent l="114300" t="114300" r="118110" b="154305"/>
             <wp:docPr id="1483046969" name="Imagem 8" descr="Batman's 15 Deadliest Gadgets And Weapons"/>
@@ -2130,7 +2130,7 @@
           <w:noProof/>
         </w:rPr>
         <w:drawing>
-          <wp:inline distT="0" distB="0" distL="0" distR="0" wp14:anchorId="6CE0C0DF" wp14:editId="7B92C322">
+          <wp:inline distT="0" distB="0" distL="0" distR="0" wp14:anchorId="6CE0C0DF" wp14:editId="64CCFB35">
             <wp:extent cx="1625128" cy="2383037"/>
             <wp:effectExtent l="0" t="0" r="0" b="0"/>
             <wp:docPr id="671997069" name="Imagem 8" descr="Batman the Killing Joke: The Deluxe Edition | Amazon.com.br"/>
@@ -3919,14 +3919,7 @@
           <w:sz w:val="36"/>
           <w:szCs w:val="36"/>
         </w:rPr>
-        <w:t>IMPACTO NA VIDA</w:t>
-      </w:r>
-      <w:r>
-        <w:rPr>
-          <w:sz w:val="36"/>
-          <w:szCs w:val="36"/>
-        </w:rPr>
-        <w:t>:</w:t>
+        <w:t>IMPACTO NA VIDA:</w:t>
       </w:r>
     </w:p>
     <w:p>
@@ -4121,6 +4114,123 @@
     </w:p>
     <w:p>
       <w:pPr>
+        <w:pStyle w:val="Ttulo"/>
+        <w:jc w:val="center"/>
+        <w:rPr>
+          <w:b/>
+          <w:bCs/>
+        </w:rPr>
+      </w:pPr>
+      <w:r>
+        <w:rPr>
+          <w:b/>
+          <w:bCs/>
+        </w:rPr>
+        <w:t>ESCOPO</w:t>
+      </w:r>
+    </w:p>
+    <w:p>
+      <w:pPr>
+        <w:pStyle w:val="Ttulo"/>
+        <w:rPr>
+          <w:rFonts w:ascii="Arial" w:hAnsi="Arial" w:cs="Arial"/>
+          <w:sz w:val="24"/>
+          <w:szCs w:val="24"/>
+        </w:rPr>
+      </w:pPr>
+      <w:r>
+        <w:rPr>
+          <w:sz w:val="36"/>
+          <w:szCs w:val="36"/>
+        </w:rPr>
+        <w:t xml:space="preserve">Banco de dados: </w:t>
+      </w:r>
+      <w:r>
+        <w:rPr>
+          <w:rFonts w:ascii="Arial" w:hAnsi="Arial" w:cs="Arial"/>
+          <w:sz w:val="24"/>
+          <w:szCs w:val="24"/>
+        </w:rPr>
+        <w:t>Modelo Lógico; Relacionamentos 1:1 e 1-N; Comandos no SQL.</w:t>
+      </w:r>
+    </w:p>
+    <w:p/>
+    <w:p>
+      <w:pPr>
+        <w:rPr>
+          <w:rFonts w:ascii="Arial" w:hAnsi="Arial" w:cs="Arial"/>
+          <w:sz w:val="24"/>
+          <w:szCs w:val="24"/>
+        </w:rPr>
+      </w:pPr>
+      <w:r>
+        <w:rPr>
+          <w:rFonts w:asciiTheme="majorHAnsi" w:hAnsiTheme="majorHAnsi" w:cstheme="majorHAnsi"/>
+          <w:sz w:val="36"/>
+          <w:szCs w:val="36"/>
+        </w:rPr>
+        <w:t>Algoritmos</w:t>
+      </w:r>
+      <w:r>
+        <w:rPr>
+          <w:rFonts w:asciiTheme="majorHAnsi" w:hAnsiTheme="majorHAnsi" w:cstheme="majorHAnsi"/>
+          <w:sz w:val="36"/>
+          <w:szCs w:val="36"/>
+        </w:rPr>
+        <w:t>:</w:t>
+      </w:r>
+      <w:r>
+        <w:rPr>
+          <w:rFonts w:asciiTheme="majorHAnsi" w:hAnsiTheme="majorHAnsi" w:cstheme="majorHAnsi"/>
+          <w:sz w:val="36"/>
+          <w:szCs w:val="36"/>
+        </w:rPr>
+        <w:t xml:space="preserve"> </w:t>
+      </w:r>
+      <w:r>
+        <w:rPr>
+          <w:rFonts w:ascii="Arial" w:hAnsi="Arial" w:cs="Arial"/>
+          <w:sz w:val="24"/>
+          <w:szCs w:val="24"/>
+        </w:rPr>
+        <w:t>Variáveis, funções, operações</w:t>
+      </w:r>
+      <w:r>
+        <w:rPr>
+          <w:rFonts w:ascii="Arial" w:hAnsi="Arial" w:cs="Arial"/>
+          <w:sz w:val="24"/>
+          <w:szCs w:val="24"/>
+        </w:rPr>
+        <w:t xml:space="preserve">, </w:t>
+      </w:r>
+      <w:r>
+        <w:rPr>
+          <w:rFonts w:ascii="Arial" w:hAnsi="Arial" w:cs="Arial"/>
+          <w:sz w:val="24"/>
+          <w:szCs w:val="24"/>
+        </w:rPr>
+        <w:t xml:space="preserve">matemáticas condicionais, </w:t>
+      </w:r>
+      <w:r>
+        <w:rPr>
+          <w:rFonts w:ascii="Arial" w:hAnsi="Arial" w:cs="Arial"/>
+          <w:sz w:val="24"/>
+          <w:szCs w:val="24"/>
+        </w:rPr>
+        <w:t>repetições e vetores.</w:t>
+      </w:r>
+    </w:p>
+    <w:p>
+      <w:pPr>
+        <w:rPr>
+          <w:rFonts w:ascii="Arial" w:hAnsi="Arial" w:cs="Arial"/>
+          <w:sz w:val="24"/>
+          <w:szCs w:val="24"/>
+        </w:rPr>
+      </w:pPr>
+    </w:p>
+    <w:p>
+      <w:pPr>
         <w:jc w:val="both"/>
         <w:rPr>
           <w:rFonts w:ascii="Arial" w:hAnsi="Arial" w:cs="Arial"/>
@@ -4128,6 +4238,48 @@
           <w:szCs w:val="24"/>
         </w:rPr>
       </w:pPr>
+      <w:r>
+        <w:rPr>
+          <w:rFonts w:asciiTheme="majorHAnsi" w:hAnsiTheme="majorHAnsi" w:cstheme="majorHAnsi"/>
+          <w:sz w:val="36"/>
+          <w:szCs w:val="36"/>
+        </w:rPr>
+        <w:t xml:space="preserve">Arquitetura Computacional: </w:t>
+      </w:r>
+      <w:r>
+        <w:rPr>
+          <w:rFonts w:ascii="Arial" w:hAnsi="Arial" w:cs="Arial"/>
+          <w:sz w:val="24"/>
+          <w:szCs w:val="24"/>
+        </w:rPr>
+        <w:t>Métricas aplicadas aos dados (</w:t>
+      </w:r>
+      <w:proofErr w:type="spellStart"/>
+      <w:r>
+        <w:rPr>
+          <w:rFonts w:ascii="Arial" w:hAnsi="Arial" w:cs="Arial"/>
+          <w:sz w:val="24"/>
+          <w:szCs w:val="24"/>
+        </w:rPr>
+        <w:t>Analytics</w:t>
+      </w:r>
+      <w:proofErr w:type="spellEnd"/>
+      <w:r>
+        <w:rPr>
+          <w:rFonts w:ascii="Arial" w:hAnsi="Arial" w:cs="Arial"/>
+          <w:sz w:val="24"/>
+          <w:szCs w:val="24"/>
+        </w:rPr>
+        <w:t>)</w:t>
+      </w:r>
+      <w:r>
+        <w:rPr>
+          <w:rFonts w:ascii="Arial" w:hAnsi="Arial" w:cs="Arial"/>
+          <w:sz w:val="24"/>
+          <w:szCs w:val="24"/>
+        </w:rPr>
+        <w:t>.</w:t>
+      </w:r>
     </w:p>
     <w:p>
       <w:pPr>
@@ -4140,11 +4292,20 @@
       </w:pPr>
       <w:r>
         <w:rPr>
-          <w:rFonts w:ascii="Arial" w:hAnsi="Arial" w:cs="Arial"/>
-          <w:sz w:val="24"/>
-          <w:szCs w:val="24"/>
-        </w:rPr>
-        <w:tab/>
+          <w:rFonts w:asciiTheme="majorHAnsi" w:hAnsiTheme="majorHAnsi" w:cstheme="majorHAnsi"/>
+          <w:sz w:val="36"/>
+          <w:szCs w:val="36"/>
+        </w:rPr>
+        <w:lastRenderedPageBreak/>
+        <w:t xml:space="preserve">Pesquisa e inovação: </w:t>
+      </w:r>
+      <w:r>
+        <w:rPr>
+          <w:rFonts w:ascii="Arial" w:hAnsi="Arial" w:cs="Arial"/>
+          <w:sz w:val="24"/>
+          <w:szCs w:val="24"/>
+        </w:rPr>
+        <w:t>Uso do Git, Contexto e Inovações.</w:t>
       </w:r>
     </w:p>
     <w:p>
@@ -4156,51 +4317,40 @@
           <w:szCs w:val="24"/>
         </w:rPr>
       </w:pPr>
-    </w:p>
-    <w:p>
-      <w:pPr>
-        <w:rPr>
-          <w:rFonts w:ascii="Arial" w:hAnsi="Arial" w:cs="Arial"/>
-          <w:sz w:val="24"/>
-          <w:szCs w:val="24"/>
-        </w:rPr>
-      </w:pPr>
-    </w:p>
-    <w:p>
-      <w:pPr>
-        <w:rPr>
-          <w:rFonts w:ascii="Arial" w:hAnsi="Arial" w:cs="Arial"/>
-          <w:sz w:val="24"/>
-          <w:szCs w:val="24"/>
-        </w:rPr>
-      </w:pPr>
-    </w:p>
-    <w:p>
-      <w:pPr>
-        <w:rPr>
-          <w:rFonts w:ascii="Arial" w:hAnsi="Arial" w:cs="Arial"/>
-          <w:sz w:val="24"/>
-          <w:szCs w:val="24"/>
-        </w:rPr>
-      </w:pPr>
-    </w:p>
-    <w:p>
-      <w:pPr>
-        <w:rPr>
-          <w:rFonts w:ascii="Arial" w:hAnsi="Arial" w:cs="Arial"/>
-          <w:sz w:val="24"/>
-          <w:szCs w:val="24"/>
-        </w:rPr>
-      </w:pPr>
-    </w:p>
-    <w:p>
-      <w:pPr>
-        <w:rPr>
-          <w:rFonts w:ascii="Arial" w:hAnsi="Arial" w:cs="Arial"/>
-          <w:sz w:val="24"/>
-          <w:szCs w:val="24"/>
-        </w:rPr>
-      </w:pPr>
+      <w:r>
+        <w:rPr>
+          <w:rFonts w:asciiTheme="majorHAnsi" w:hAnsiTheme="majorHAnsi" w:cstheme="majorHAnsi"/>
+          <w:sz w:val="36"/>
+          <w:szCs w:val="36"/>
+        </w:rPr>
+        <w:t xml:space="preserve">TI: </w:t>
+      </w:r>
+      <w:r>
+        <w:rPr>
+          <w:rFonts w:ascii="Arial" w:hAnsi="Arial" w:cs="Arial"/>
+          <w:sz w:val="24"/>
+          <w:szCs w:val="24"/>
+        </w:rPr>
+        <w:t>Documentação do projeto e ferramenta de organização (</w:t>
+      </w:r>
+      <w:proofErr w:type="spellStart"/>
+      <w:r>
+        <w:rPr>
+          <w:rFonts w:ascii="Arial" w:hAnsi="Arial" w:cs="Arial"/>
+          <w:sz w:val="24"/>
+          <w:szCs w:val="24"/>
+        </w:rPr>
+        <w:t>Trello</w:t>
+      </w:r>
+      <w:proofErr w:type="spellEnd"/>
+      <w:r>
+        <w:rPr>
+          <w:rFonts w:ascii="Arial" w:hAnsi="Arial" w:cs="Arial"/>
+          <w:sz w:val="24"/>
+          <w:szCs w:val="24"/>
+        </w:rPr>
+        <w:t>).</w:t>
+      </w:r>
     </w:p>
     <w:p>
       <w:pPr>
@@ -4228,7 +4378,6 @@
           <w:b/>
           <w:bCs/>
         </w:rPr>
-        <w:lastRenderedPageBreak/>
         <w:t>BIBLIOGRAFIA</w:t>
       </w:r>
     </w:p>

</xml_diff>